<commit_message>
string input method scanner removed
</commit_message>
<xml_diff>
--- a/00-Simplilearn-Projects/src/com/lockedme/Specification.docx
+++ b/00-Simplilearn-Projects/src/com/lockedme/Specification.docx
@@ -484,7 +484,7 @@
           <w:r>
             <w:fldChar w:fldCharType="separate"/>
           </w:r>
-          <w:hyperlink w:anchor="_Toc100394287" w:history="1">
+          <w:hyperlink w:anchor="_Toc100403951" w:history="1">
             <w:r>
               <w:rPr>
                 <w:rStyle w:val="Hyperlink"/>
@@ -511,7 +511,7 @@
                 <w:noProof/>
                 <w:webHidden/>
               </w:rPr>
-              <w:instrText xml:space="preserve"> PAGEREF _Toc100394287 \h </w:instrText>
+              <w:instrText xml:space="preserve"> PAGEREF _Toc100403951 \h </w:instrText>
             </w:r>
             <w:r>
               <w:rPr>
@@ -531,7 +531,347 @@
                 <w:noProof/>
                 <w:webHidden/>
               </w:rPr>
-              <w:t>1</w:t>
+              <w:t>2</w:t>
+            </w:r>
+            <w:r>
+              <w:rPr>
+                <w:noProof/>
+                <w:webHidden/>
+              </w:rPr>
+              <w:fldChar w:fldCharType="end"/>
+            </w:r>
+          </w:hyperlink>
+        </w:p>
+        <w:p>
+          <w:pPr>
+            <w:pStyle w:val="TOC1"/>
+            <w:tabs>
+              <w:tab w:val="right" w:leader="dot" w:pos="9016"/>
+            </w:tabs>
+            <w:rPr>
+              <w:noProof/>
+            </w:rPr>
+          </w:pPr>
+          <w:hyperlink w:anchor="_Toc100403952" w:history="1">
+            <w:r>
+              <w:rPr>
+                <w:rStyle w:val="Hyperlink"/>
+                <w:noProof/>
+              </w:rPr>
+              <w:t>Sprints</w:t>
+            </w:r>
+            <w:r>
+              <w:rPr>
+                <w:noProof/>
+                <w:webHidden/>
+              </w:rPr>
+              <w:tab/>
+            </w:r>
+            <w:r>
+              <w:rPr>
+                <w:noProof/>
+                <w:webHidden/>
+              </w:rPr>
+              <w:fldChar w:fldCharType="begin"/>
+            </w:r>
+            <w:r>
+              <w:rPr>
+                <w:noProof/>
+                <w:webHidden/>
+              </w:rPr>
+              <w:instrText xml:space="preserve"> PAGEREF _Toc100403952 \h </w:instrText>
+            </w:r>
+            <w:r>
+              <w:rPr>
+                <w:noProof/>
+                <w:webHidden/>
+              </w:rPr>
+            </w:r>
+            <w:r>
+              <w:rPr>
+                <w:noProof/>
+                <w:webHidden/>
+              </w:rPr>
+              <w:fldChar w:fldCharType="separate"/>
+            </w:r>
+            <w:r>
+              <w:rPr>
+                <w:noProof/>
+                <w:webHidden/>
+              </w:rPr>
+              <w:t>2</w:t>
+            </w:r>
+            <w:r>
+              <w:rPr>
+                <w:noProof/>
+                <w:webHidden/>
+              </w:rPr>
+              <w:fldChar w:fldCharType="end"/>
+            </w:r>
+          </w:hyperlink>
+        </w:p>
+        <w:p>
+          <w:pPr>
+            <w:pStyle w:val="TOC1"/>
+            <w:tabs>
+              <w:tab w:val="right" w:leader="dot" w:pos="9016"/>
+            </w:tabs>
+            <w:rPr>
+              <w:noProof/>
+            </w:rPr>
+          </w:pPr>
+          <w:hyperlink w:anchor="_Toc100403953" w:history="1">
+            <w:r>
+              <w:rPr>
+                <w:rStyle w:val="Hyperlink"/>
+                <w:noProof/>
+              </w:rPr>
+              <w:t>Flowchart</w:t>
+            </w:r>
+            <w:r>
+              <w:rPr>
+                <w:noProof/>
+                <w:webHidden/>
+              </w:rPr>
+              <w:tab/>
+            </w:r>
+            <w:r>
+              <w:rPr>
+                <w:noProof/>
+                <w:webHidden/>
+              </w:rPr>
+              <w:fldChar w:fldCharType="begin"/>
+            </w:r>
+            <w:r>
+              <w:rPr>
+                <w:noProof/>
+                <w:webHidden/>
+              </w:rPr>
+              <w:instrText xml:space="preserve"> PAGEREF _Toc100403953 \h </w:instrText>
+            </w:r>
+            <w:r>
+              <w:rPr>
+                <w:noProof/>
+                <w:webHidden/>
+              </w:rPr>
+            </w:r>
+            <w:r>
+              <w:rPr>
+                <w:noProof/>
+                <w:webHidden/>
+              </w:rPr>
+              <w:fldChar w:fldCharType="separate"/>
+            </w:r>
+            <w:r>
+              <w:rPr>
+                <w:noProof/>
+                <w:webHidden/>
+              </w:rPr>
+              <w:t>3</w:t>
+            </w:r>
+            <w:r>
+              <w:rPr>
+                <w:noProof/>
+                <w:webHidden/>
+              </w:rPr>
+              <w:fldChar w:fldCharType="end"/>
+            </w:r>
+          </w:hyperlink>
+        </w:p>
+        <w:p>
+          <w:pPr>
+            <w:pStyle w:val="TOC1"/>
+            <w:tabs>
+              <w:tab w:val="right" w:leader="dot" w:pos="9016"/>
+            </w:tabs>
+            <w:rPr>
+              <w:noProof/>
+            </w:rPr>
+          </w:pPr>
+          <w:hyperlink w:anchor="_Toc100403954" w:history="1">
+            <w:r>
+              <w:rPr>
+                <w:rStyle w:val="Hyperlink"/>
+                <w:noProof/>
+              </w:rPr>
+              <w:t>Core concepts</w:t>
+            </w:r>
+            <w:r>
+              <w:rPr>
+                <w:noProof/>
+                <w:webHidden/>
+              </w:rPr>
+              <w:tab/>
+            </w:r>
+            <w:r>
+              <w:rPr>
+                <w:noProof/>
+                <w:webHidden/>
+              </w:rPr>
+              <w:fldChar w:fldCharType="begin"/>
+            </w:r>
+            <w:r>
+              <w:rPr>
+                <w:noProof/>
+                <w:webHidden/>
+              </w:rPr>
+              <w:instrText xml:space="preserve"> PAGEREF _Toc100403954 \h </w:instrText>
+            </w:r>
+            <w:r>
+              <w:rPr>
+                <w:noProof/>
+                <w:webHidden/>
+              </w:rPr>
+            </w:r>
+            <w:r>
+              <w:rPr>
+                <w:noProof/>
+                <w:webHidden/>
+              </w:rPr>
+              <w:fldChar w:fldCharType="separate"/>
+            </w:r>
+            <w:r>
+              <w:rPr>
+                <w:noProof/>
+                <w:webHidden/>
+              </w:rPr>
+              <w:t>3</w:t>
+            </w:r>
+            <w:r>
+              <w:rPr>
+                <w:noProof/>
+                <w:webHidden/>
+              </w:rPr>
+              <w:fldChar w:fldCharType="end"/>
+            </w:r>
+          </w:hyperlink>
+        </w:p>
+        <w:p>
+          <w:pPr>
+            <w:pStyle w:val="TOC1"/>
+            <w:tabs>
+              <w:tab w:val="right" w:leader="dot" w:pos="9016"/>
+            </w:tabs>
+            <w:rPr>
+              <w:noProof/>
+            </w:rPr>
+          </w:pPr>
+          <w:hyperlink w:anchor="_Toc100403955" w:history="1">
+            <w:r>
+              <w:rPr>
+                <w:rStyle w:val="Hyperlink"/>
+                <w:noProof/>
+              </w:rPr>
+              <w:t>Enhancement of application</w:t>
+            </w:r>
+            <w:r>
+              <w:rPr>
+                <w:noProof/>
+                <w:webHidden/>
+              </w:rPr>
+              <w:tab/>
+            </w:r>
+            <w:r>
+              <w:rPr>
+                <w:noProof/>
+                <w:webHidden/>
+              </w:rPr>
+              <w:fldChar w:fldCharType="begin"/>
+            </w:r>
+            <w:r>
+              <w:rPr>
+                <w:noProof/>
+                <w:webHidden/>
+              </w:rPr>
+              <w:instrText xml:space="preserve"> PAGEREF _Toc100403955 \h </w:instrText>
+            </w:r>
+            <w:r>
+              <w:rPr>
+                <w:noProof/>
+                <w:webHidden/>
+              </w:rPr>
+            </w:r>
+            <w:r>
+              <w:rPr>
+                <w:noProof/>
+                <w:webHidden/>
+              </w:rPr>
+              <w:fldChar w:fldCharType="separate"/>
+            </w:r>
+            <w:r>
+              <w:rPr>
+                <w:noProof/>
+                <w:webHidden/>
+              </w:rPr>
+              <w:t>3</w:t>
+            </w:r>
+            <w:r>
+              <w:rPr>
+                <w:noProof/>
+                <w:webHidden/>
+              </w:rPr>
+              <w:fldChar w:fldCharType="end"/>
+            </w:r>
+          </w:hyperlink>
+        </w:p>
+        <w:p>
+          <w:pPr>
+            <w:pStyle w:val="TOC1"/>
+            <w:tabs>
+              <w:tab w:val="right" w:leader="dot" w:pos="9016"/>
+            </w:tabs>
+            <w:rPr>
+              <w:noProof/>
+            </w:rPr>
+          </w:pPr>
+          <w:hyperlink w:anchor="_Toc100403956" w:history="1">
+            <w:r>
+              <w:rPr>
+                <w:rStyle w:val="Hyperlink"/>
+                <w:noProof/>
+              </w:rPr>
+              <w:t>USPs (Unique Selling Points)</w:t>
+            </w:r>
+            <w:r>
+              <w:rPr>
+                <w:noProof/>
+                <w:webHidden/>
+              </w:rPr>
+              <w:tab/>
+            </w:r>
+            <w:r>
+              <w:rPr>
+                <w:noProof/>
+                <w:webHidden/>
+              </w:rPr>
+              <w:fldChar w:fldCharType="begin"/>
+            </w:r>
+            <w:r>
+              <w:rPr>
+                <w:noProof/>
+                <w:webHidden/>
+              </w:rPr>
+              <w:instrText xml:space="preserve"> PAGEREF _Toc100403956 \h </w:instrText>
+            </w:r>
+            <w:r>
+              <w:rPr>
+                <w:noProof/>
+                <w:webHidden/>
+              </w:rPr>
+            </w:r>
+            <w:r>
+              <w:rPr>
+                <w:noProof/>
+                <w:webHidden/>
+              </w:rPr>
+              <w:fldChar w:fldCharType="separate"/>
+            </w:r>
+            <w:r>
+              <w:rPr>
+                <w:noProof/>
+                <w:webHidden/>
+              </w:rPr>
+              <w:t>3</w:t>
             </w:r>
             <w:r>
               <w:rPr>
@@ -556,10 +896,24 @@
     </w:sdt>
     <w:p>
       <w:pPr>
+        <w:rPr>
+          <w:rFonts w:asciiTheme="majorHAnsi" w:eastAsiaTheme="majorEastAsia" w:hAnsiTheme="majorHAnsi" w:cstheme="majorBidi"/>
+          <w:color w:val="2F5496" w:themeColor="accent1" w:themeShade="BF"/>
+          <w:sz w:val="32"/>
+          <w:szCs w:val="32"/>
+        </w:rPr>
+      </w:pPr>
+      <w:r>
+        <w:br w:type="page"/>
+      </w:r>
+    </w:p>
+    <w:p>
+      <w:pPr>
         <w:pStyle w:val="Heading1"/>
       </w:pPr>
-      <w:bookmarkStart w:id="0" w:name="_Toc100394287"/>
-      <w:r>
+      <w:bookmarkStart w:id="0" w:name="_Toc100403951"/>
+      <w:r>
+        <w:lastRenderedPageBreak/>
         <w:t>Project</w:t>
       </w:r>
       <w:r>
@@ -711,45 +1065,316 @@
       <w:pPr>
         <w:pStyle w:val="Heading1"/>
       </w:pPr>
+      <w:bookmarkStart w:id="1" w:name="_Toc100403952"/>
       <w:r>
         <w:t>Sprints</w:t>
       </w:r>
+      <w:bookmarkEnd w:id="1"/>
+    </w:p>
+    <w:p>
+      <w:r>
+        <w:t xml:space="preserve">This project is planned to completed within </w:t>
+      </w:r>
+      <w:r>
+        <w:t>3</w:t>
+      </w:r>
+      <w:r>
+        <w:t xml:space="preserve"> sprints.</w:t>
+      </w:r>
+    </w:p>
+    <w:p>
+      <w:pPr>
+        <w:rPr>
+          <w:u w:val="single"/>
+        </w:rPr>
+      </w:pPr>
+      <w:r>
+        <w:rPr>
+          <w:u w:val="single"/>
+        </w:rPr>
+        <w:t>Sprint 1</w:t>
+      </w:r>
+    </w:p>
+    <w:p>
+      <w:r>
+        <w:t xml:space="preserve">Goal: </w:t>
+      </w:r>
+      <w:r>
+        <w:t>Add or Search folder or file</w:t>
+      </w:r>
+    </w:p>
+    <w:p>
+      <w:r>
+        <w:t>Description</w:t>
+      </w:r>
+      <w:r>
+        <w:t>:</w:t>
+      </w:r>
+      <w:r>
+        <w:t xml:space="preserve"> User </w:t>
+      </w:r>
+      <w:r>
+        <w:t xml:space="preserve">specify folder to work on. If folder does not exist, to create. Allow user to search file in folder or to create new </w:t>
+      </w:r>
+      <w:r>
+        <w:t>file</w:t>
+      </w:r>
+      <w:r>
+        <w:t xml:space="preserve">. </w:t>
+      </w:r>
+      <w:r>
+        <w:t xml:space="preserve"> </w:t>
+      </w:r>
+    </w:p>
+    <w:p>
+      <w:r>
+        <w:t xml:space="preserve">Metrics: Use </w:t>
+      </w:r>
+      <w:proofErr w:type="spellStart"/>
+      <w:r>
+        <w:t>filepath</w:t>
+      </w:r>
+      <w:proofErr w:type="spellEnd"/>
+      <w:r>
+        <w:t xml:space="preserve"> which exist (1 test string) or create new </w:t>
+      </w:r>
+      <w:proofErr w:type="spellStart"/>
+      <w:r>
+        <w:t>filepath</w:t>
+      </w:r>
+      <w:proofErr w:type="spellEnd"/>
+      <w:r>
+        <w:t xml:space="preserve"> (2 test string) and </w:t>
+      </w:r>
+      <w:r>
+        <w:t xml:space="preserve">create/search for </w:t>
+      </w:r>
+      <w:r>
+        <w:t>test</w:t>
+      </w:r>
+      <w:r>
+        <w:t xml:space="preserve"> file name</w:t>
+      </w:r>
+      <w:r>
+        <w:t xml:space="preserve"> and varied file extensions</w:t>
+      </w:r>
+      <w:r>
+        <w:t>. (</w:t>
+      </w:r>
+      <w:r>
+        <w:t>Min</w:t>
+      </w:r>
+      <w:r>
+        <w:t xml:space="preserve"> 3 files). The function should be able to accept the input from user and if required, show exception error.</w:t>
+      </w:r>
+    </w:p>
+    <w:p>
+      <w:r>
+        <w:t>Timeline: week 1</w:t>
+      </w:r>
+    </w:p>
+    <w:p>
+      <w:pPr>
+        <w:rPr>
+          <w:u w:val="single"/>
+        </w:rPr>
+      </w:pPr>
+      <w:r>
+        <w:rPr>
+          <w:u w:val="single"/>
+        </w:rPr>
+        <w:t xml:space="preserve">Sprint </w:t>
+      </w:r>
+      <w:r>
+        <w:rPr>
+          <w:u w:val="single"/>
+        </w:rPr>
+        <w:t>2</w:t>
+      </w:r>
+    </w:p>
+    <w:p>
+      <w:r>
+        <w:t xml:space="preserve">Goal: </w:t>
+      </w:r>
+      <w:r>
+        <w:t>Delete</w:t>
+      </w:r>
+      <w:r>
+        <w:t xml:space="preserve"> </w:t>
+      </w:r>
+      <w:r>
+        <w:t xml:space="preserve">folder or </w:t>
+      </w:r>
+      <w:r>
+        <w:t>file</w:t>
+      </w:r>
+    </w:p>
+    <w:p>
+      <w:r>
+        <w:t>Description: Allow user to delete file or delete folder</w:t>
+      </w:r>
+    </w:p>
+    <w:p>
+      <w:r>
+        <w:t xml:space="preserve">Metrics: </w:t>
+      </w:r>
+      <w:r>
+        <w:t>User search for</w:t>
+      </w:r>
+      <w:r>
+        <w:t xml:space="preserve"> the files in the directory indicated by user. </w:t>
+      </w:r>
+      <w:r>
+        <w:t>(Min 3 test). The function should display the available f</w:t>
+      </w:r>
+      <w:r>
+        <w:t>ilename shown in ascending order. If file is not found, show user error.</w:t>
+      </w:r>
+      <w:r>
+        <w:t xml:space="preserve"> User enter the filename to be deleted. </w:t>
+      </w:r>
+      <w:r>
+        <w:t>If file is not found, show user error.</w:t>
+      </w:r>
+    </w:p>
+    <w:p>
+      <w:r>
+        <w:t xml:space="preserve">Timeline: week </w:t>
+      </w:r>
+      <w:r>
+        <w:t>2</w:t>
+      </w:r>
+    </w:p>
+    <w:p>
+      <w:pPr>
+        <w:rPr>
+          <w:u w:val="single"/>
+        </w:rPr>
+      </w:pPr>
+      <w:r>
+        <w:rPr>
+          <w:u w:val="single"/>
+        </w:rPr>
+        <w:t xml:space="preserve">Sprint </w:t>
+      </w:r>
+      <w:r>
+        <w:rPr>
+          <w:u w:val="single"/>
+        </w:rPr>
+        <w:t>3</w:t>
+      </w:r>
+    </w:p>
+    <w:p>
+      <w:r>
+        <w:t>Goal: Develop navigation process from main context to closing application</w:t>
+      </w:r>
+    </w:p>
+    <w:p>
+      <w:r>
+        <w:t>Metrics: User testing from the main context to the selected execution and back to main or close. There should not be error during the transition flow.</w:t>
+      </w:r>
+    </w:p>
+    <w:p>
+      <w:r>
+        <w:t>Timeline: week 3</w:t>
+      </w:r>
+      <w:r>
+        <w:br w:type="page"/>
+      </w:r>
+    </w:p>
+    <w:p>
+      <w:pPr>
+        <w:pStyle w:val="Heading1"/>
+      </w:pPr>
+      <w:bookmarkStart w:id="2" w:name="_Toc100403953"/>
+      <w:r>
+        <w:lastRenderedPageBreak/>
+        <w:t>Flowchart</w:t>
+      </w:r>
+      <w:bookmarkEnd w:id="2"/>
+    </w:p>
+    <w:p>
+      <w:pPr>
+        <w:pStyle w:val="Heading1"/>
+      </w:pPr>
+      <w:r>
+        <w:rPr>
+          <w:noProof/>
+        </w:rPr>
+        <w:drawing>
+          <wp:inline distT="0" distB="0" distL="0" distR="0" wp14:anchorId="240845EF" wp14:editId="25177E45">
+            <wp:extent cx="5935980" cy="2549269"/>
+            <wp:effectExtent l="0" t="0" r="7620" b="3810"/>
+            <wp:docPr id="1" name="Picture 1"/>
+            <wp:cNvGraphicFramePr>
+              <a:graphicFrameLocks xmlns:a="http://schemas.openxmlformats.org/drawingml/2006/main" noChangeAspect="1"/>
+            </wp:cNvGraphicFramePr>
+            <a:graphic xmlns:a="http://schemas.openxmlformats.org/drawingml/2006/main">
+              <a:graphicData uri="http://schemas.openxmlformats.org/drawingml/2006/picture">
+                <pic:pic xmlns:pic="http://schemas.openxmlformats.org/drawingml/2006/picture">
+                  <pic:nvPicPr>
+                    <pic:cNvPr id="1" name=""/>
+                    <pic:cNvPicPr/>
+                  </pic:nvPicPr>
+                  <pic:blipFill rotWithShape="1">
+                    <a:blip r:embed="rId6"/>
+                    <a:srcRect l="13428" r="22490" b="51073"/>
+                    <a:stretch/>
+                  </pic:blipFill>
+                  <pic:spPr bwMode="auto">
+                    <a:xfrm>
+                      <a:off x="0" y="0"/>
+                      <a:ext cx="5966034" cy="2562176"/>
+                    </a:xfrm>
+                    <a:prstGeom prst="rect">
+                      <a:avLst/>
+                    </a:prstGeom>
+                    <a:ln>
+                      <a:noFill/>
+                    </a:ln>
+                    <a:extLst>
+                      <a:ext uri="{53640926-AAD7-44D8-BBD7-CCE9431645EC}">
+                        <a14:shadowObscured xmlns:a14="http://schemas.microsoft.com/office/drawing/2010/main"/>
+                      </a:ext>
+                    </a:extLst>
+                  </pic:spPr>
+                </pic:pic>
+              </a:graphicData>
+            </a:graphic>
+          </wp:inline>
+        </w:drawing>
+      </w:r>
+    </w:p>
+    <w:p>
+      <w:pPr>
+        <w:pStyle w:val="Heading1"/>
+      </w:pPr>
+      <w:bookmarkStart w:id="3" w:name="_Toc100403955"/>
+      <w:r>
+        <w:t xml:space="preserve">Further </w:t>
+      </w:r>
+      <w:r>
+        <w:t>Enhancement</w:t>
+      </w:r>
+      <w:bookmarkEnd w:id="3"/>
+    </w:p>
+    <w:p>
+      <w:r>
+        <w:t>Allow user to make multiple changes to files</w:t>
+      </w:r>
     </w:p>
     <w:p/>
+    <w:p>
+      <w:pPr>
+        <w:pStyle w:val="Heading1"/>
+      </w:pPr>
+      <w:bookmarkStart w:id="4" w:name="_Toc100403956"/>
+      <w:r>
+        <w:t>USPs (Unique Selling Points)</w:t>
+      </w:r>
+      <w:bookmarkEnd w:id="4"/>
+    </w:p>
     <w:p/>
-    <w:p/>
-    <w:p>
-      <w:r>
-        <w:t>Algorithms:</w:t>
-      </w:r>
-    </w:p>
-    <w:p/>
-    <w:p/>
-    <w:p>
-      <w:r>
-        <w:t>Flowcharts:</w:t>
-      </w:r>
-    </w:p>
-    <w:p/>
-    <w:p>
-      <w:r>
-        <w:t>Core concepts:</w:t>
-      </w:r>
-    </w:p>
-    <w:p/>
-    <w:p/>
-    <w:p>
-      <w:r>
-        <w:t>Enhancement of application:</w:t>
-      </w:r>
-    </w:p>
-    <w:p/>
-    <w:p/>
-    <w:p>
-      <w:r>
-        <w:t>USPs (Unique Selling Points):</w:t>
-      </w:r>
-    </w:p>
     <w:sectPr>
       <w:pgSz w:w="11906" w:h="16838"/>
       <w:pgMar w:top="1440" w:right="1440" w:bottom="1440" w:left="1440" w:header="708" w:footer="708" w:gutter="0"/>
@@ -877,8 +1502,124 @@
       </w:rPr>
     </w:lvl>
   </w:abstractNum>
+  <w:abstractNum w:abstractNumId="1" w15:restartNumberingAfterBreak="0">
+    <w:nsid w:val="6ABF6C2F"/>
+    <w:multiLevelType w:val="hybridMultilevel"/>
+    <w:tmpl w:val="06428E0E"/>
+    <w:lvl w:ilvl="0" w:tplc="48090005">
+      <w:start w:val="1"/>
+      <w:numFmt w:val="bullet"/>
+      <w:lvlText w:val=""/>
+      <w:lvlJc w:val="left"/>
+      <w:pPr>
+        <w:ind w:left="720" w:hanging="360"/>
+      </w:pPr>
+      <w:rPr>
+        <w:rFonts w:ascii="Wingdings" w:hAnsi="Wingdings" w:hint="default"/>
+      </w:rPr>
+    </w:lvl>
+    <w:lvl w:ilvl="1" w:tplc="48090003" w:tentative="1">
+      <w:start w:val="1"/>
+      <w:numFmt w:val="bullet"/>
+      <w:lvlText w:val="o"/>
+      <w:lvlJc w:val="left"/>
+      <w:pPr>
+        <w:ind w:left="1440" w:hanging="360"/>
+      </w:pPr>
+      <w:rPr>
+        <w:rFonts w:ascii="Courier New" w:hAnsi="Courier New" w:cs="Courier New" w:hint="default"/>
+      </w:rPr>
+    </w:lvl>
+    <w:lvl w:ilvl="2" w:tplc="48090005" w:tentative="1">
+      <w:start w:val="1"/>
+      <w:numFmt w:val="bullet"/>
+      <w:lvlText w:val=""/>
+      <w:lvlJc w:val="left"/>
+      <w:pPr>
+        <w:ind w:left="2160" w:hanging="360"/>
+      </w:pPr>
+      <w:rPr>
+        <w:rFonts w:ascii="Wingdings" w:hAnsi="Wingdings" w:hint="default"/>
+      </w:rPr>
+    </w:lvl>
+    <w:lvl w:ilvl="3" w:tplc="48090001" w:tentative="1">
+      <w:start w:val="1"/>
+      <w:numFmt w:val="bullet"/>
+      <w:lvlText w:val=""/>
+      <w:lvlJc w:val="left"/>
+      <w:pPr>
+        <w:ind w:left="2880" w:hanging="360"/>
+      </w:pPr>
+      <w:rPr>
+        <w:rFonts w:ascii="Symbol" w:hAnsi="Symbol" w:hint="default"/>
+      </w:rPr>
+    </w:lvl>
+    <w:lvl w:ilvl="4" w:tplc="48090003" w:tentative="1">
+      <w:start w:val="1"/>
+      <w:numFmt w:val="bullet"/>
+      <w:lvlText w:val="o"/>
+      <w:lvlJc w:val="left"/>
+      <w:pPr>
+        <w:ind w:left="3600" w:hanging="360"/>
+      </w:pPr>
+      <w:rPr>
+        <w:rFonts w:ascii="Courier New" w:hAnsi="Courier New" w:cs="Courier New" w:hint="default"/>
+      </w:rPr>
+    </w:lvl>
+    <w:lvl w:ilvl="5" w:tplc="48090005" w:tentative="1">
+      <w:start w:val="1"/>
+      <w:numFmt w:val="bullet"/>
+      <w:lvlText w:val=""/>
+      <w:lvlJc w:val="left"/>
+      <w:pPr>
+        <w:ind w:left="4320" w:hanging="360"/>
+      </w:pPr>
+      <w:rPr>
+        <w:rFonts w:ascii="Wingdings" w:hAnsi="Wingdings" w:hint="default"/>
+      </w:rPr>
+    </w:lvl>
+    <w:lvl w:ilvl="6" w:tplc="48090001" w:tentative="1">
+      <w:start w:val="1"/>
+      <w:numFmt w:val="bullet"/>
+      <w:lvlText w:val=""/>
+      <w:lvlJc w:val="left"/>
+      <w:pPr>
+        <w:ind w:left="5040" w:hanging="360"/>
+      </w:pPr>
+      <w:rPr>
+        <w:rFonts w:ascii="Symbol" w:hAnsi="Symbol" w:hint="default"/>
+      </w:rPr>
+    </w:lvl>
+    <w:lvl w:ilvl="7" w:tplc="48090003" w:tentative="1">
+      <w:start w:val="1"/>
+      <w:numFmt w:val="bullet"/>
+      <w:lvlText w:val="o"/>
+      <w:lvlJc w:val="left"/>
+      <w:pPr>
+        <w:ind w:left="5760" w:hanging="360"/>
+      </w:pPr>
+      <w:rPr>
+        <w:rFonts w:ascii="Courier New" w:hAnsi="Courier New" w:cs="Courier New" w:hint="default"/>
+      </w:rPr>
+    </w:lvl>
+    <w:lvl w:ilvl="8" w:tplc="48090005" w:tentative="1">
+      <w:start w:val="1"/>
+      <w:numFmt w:val="bullet"/>
+      <w:lvlText w:val=""/>
+      <w:lvlJc w:val="left"/>
+      <w:pPr>
+        <w:ind w:left="6480" w:hanging="360"/>
+      </w:pPr>
+      <w:rPr>
+        <w:rFonts w:ascii="Wingdings" w:hAnsi="Wingdings" w:hint="default"/>
+      </w:rPr>
+    </w:lvl>
+  </w:abstractNum>
   <w:num w:numId="1" w16cid:durableId="1125150360">
     <w:abstractNumId w:val="0"/>
+  </w:num>
+  <w:num w:numId="2" w16cid:durableId="1766538012">
+    <w:abstractNumId w:val="1"/>
   </w:num>
 </w:numbering>
 </file>

</xml_diff>